<commit_message>
https://github.com/joshe091/ejemploCM/issues/1 Modificacion de artefactos de Item EnvioPedidos
</commit_message>
<xml_diff>
--- a/Artefactos/Analisis y Diseño/Análisis y Diseño.docx
+++ b/Artefactos/Analisis y Diseño/Análisis y Diseño.docx
@@ -6,8 +6,6 @@
       <w:pPr>
         <w:jc w:val="center"/>
       </w:pPr>
-      <w:bookmarkStart w:id="0" w:name="_GoBack"/>
-      <w:bookmarkEnd w:id="0"/>
     </w:p>
     <w:tbl>
       <w:tblPr>
@@ -211,8 +209,8 @@
           <w:lang w:eastAsia="es-EC"/>
         </w:rPr>
       </w:pPr>
-      <w:bookmarkStart w:id="1" w:name="dclases"/>
-      <w:bookmarkEnd w:id="1"/>
+      <w:bookmarkStart w:id="0" w:name="dclases"/>
+      <w:bookmarkEnd w:id="0"/>
     </w:p>
     <w:tbl>
       <w:tblPr>
@@ -477,10 +475,178 @@
                 <w:noProof/>
                 <w:sz w:val="24"/>
                 <w:szCs w:val="24"/>
-                <w:lang w:eastAsia="es-EC"/>
+                <w:lang w:val="en-US"/>
+              </w:rPr>
+              <mc:AlternateContent>
+                <mc:Choice Requires="wps">
+                  <w:drawing>
+                    <wp:anchor distT="0" distB="0" distL="114300" distR="114300" simplePos="0" relativeHeight="251661312" behindDoc="0" locked="0" layoutInCell="1" allowOverlap="1" wp14:anchorId="23F58252" wp14:editId="1C95394A">
+                      <wp:simplePos x="0" y="0"/>
+                      <wp:positionH relativeFrom="column">
+                        <wp:posOffset>28575</wp:posOffset>
+                      </wp:positionH>
+                      <wp:positionV relativeFrom="paragraph">
+                        <wp:posOffset>2058670</wp:posOffset>
+                      </wp:positionV>
+                      <wp:extent cx="1066800" cy="238125"/>
+                      <wp:effectExtent l="0" t="0" r="19050" b="28575"/>
+                      <wp:wrapNone/>
+                      <wp:docPr id="5" name="Cuadro de texto 5"/>
+                      <wp:cNvGraphicFramePr/>
+                      <a:graphic xmlns:a="http://schemas.openxmlformats.org/drawingml/2006/main">
+                        <a:graphicData uri="http://schemas.microsoft.com/office/word/2010/wordprocessingShape">
+                          <wps:wsp>
+                            <wps:cNvSpPr txBox="1"/>
+                            <wps:spPr>
+                              <a:xfrm>
+                                <a:off x="0" y="0"/>
+                                <a:ext cx="1066800" cy="238125"/>
+                              </a:xfrm>
+                              <a:prstGeom prst="rect">
+                                <a:avLst/>
+                              </a:prstGeom>
+                              <a:solidFill>
+                                <a:schemeClr val="lt1"/>
+                              </a:solidFill>
+                              <a:ln w="6350">
+                                <a:solidFill>
+                                  <a:prstClr val="black"/>
+                                </a:solidFill>
+                              </a:ln>
+                              <a:effectLst/>
+                            </wps:spPr>
+                            <wps:style>
+                              <a:lnRef idx="0">
+                                <a:schemeClr val="accent1"/>
+                              </a:lnRef>
+                              <a:fillRef idx="0">
+                                <a:schemeClr val="accent1"/>
+                              </a:fillRef>
+                              <a:effectRef idx="0">
+                                <a:schemeClr val="accent1"/>
+                              </a:effectRef>
+                              <a:fontRef idx="minor">
+                                <a:schemeClr val="dk1"/>
+                              </a:fontRef>
+                            </wps:style>
+                            <wps:txbx>
+                              <w:txbxContent>
+                                <w:p>
+                                  <w:pPr>
+                                    <w:rPr>
+                                      <w:sz w:val="18"/>
+                                    </w:rPr>
+                                  </w:pPr>
+                                  <w:r>
+                                    <w:rPr>
+                                      <w:sz w:val="18"/>
+                                    </w:rPr>
+                                    <w:t>C</w:t>
+                                  </w:r>
+                                  <w:r>
+                                    <w:rPr>
+                                      <w:sz w:val="18"/>
+                                    </w:rPr>
+                                    <w:t>omentario</w:t>
+                                  </w:r>
+                                  <w:r>
+                                    <w:rPr>
+                                      <w:sz w:val="18"/>
+                                    </w:rPr>
+                                    <w:t xml:space="preserve">: </w:t>
+                                  </w:r>
+                                  <w:bookmarkStart w:id="1" w:name="_GoBack"/>
+                                  <w:proofErr w:type="spellStart"/>
+                                  <w:r>
+                                    <w:rPr>
+                                      <w:sz w:val="18"/>
+                                    </w:rPr>
+                                    <w:t>String</w:t>
+                                  </w:r>
+                                  <w:bookmarkEnd w:id="1"/>
+                                  <w:proofErr w:type="spellEnd"/>
+                                </w:p>
+                              </w:txbxContent>
+                            </wps:txbx>
+                            <wps:bodyPr rot="0" spcFirstLastPara="0" vertOverflow="overflow" horzOverflow="overflow" vert="horz" wrap="square" lIns="91440" tIns="45720" rIns="91440" bIns="45720" numCol="1" spcCol="0" rtlCol="0" fromWordArt="0" anchor="t" anchorCtr="0" forceAA="0" compatLnSpc="1">
+                              <a:prstTxWarp prst="textNoShape">
+                                <a:avLst/>
+                              </a:prstTxWarp>
+                              <a:noAutofit/>
+                            </wps:bodyPr>
+                          </wps:wsp>
+                        </a:graphicData>
+                      </a:graphic>
+                      <wp14:sizeRelH relativeFrom="margin">
+                        <wp14:pctWidth>0</wp14:pctWidth>
+                      </wp14:sizeRelH>
+                      <wp14:sizeRelV relativeFrom="margin">
+                        <wp14:pctHeight>0</wp14:pctHeight>
+                      </wp14:sizeRelV>
+                    </wp:anchor>
+                  </w:drawing>
+                </mc:Choice>
+                <mc:Fallback>
+                  <w:pict>
+                    <v:shapetype w14:anchorId="23F58252" id="_x0000_t202" coordsize="21600,21600" o:spt="202" path="m,l,21600r21600,l21600,xe">
+                      <v:stroke joinstyle="miter"/>
+                      <v:path gradientshapeok="t" o:connecttype="rect"/>
+                    </v:shapetype>
+                    <v:shape id="Cuadro de texto 5" o:spid="_x0000_s1026" type="#_x0000_t202" style="position:absolute;left:0;text-align:left;margin-left:2.25pt;margin-top:162.1pt;width:84pt;height:18.75pt;z-index:251661312;visibility:visible;mso-wrap-style:square;mso-width-percent:0;mso-height-percent:0;mso-wrap-distance-left:9pt;mso-wrap-distance-top:0;mso-wrap-distance-right:9pt;mso-wrap-distance-bottom:0;mso-position-horizontal:absolute;mso-position-horizontal-relative:text;mso-position-vertical:absolute;mso-position-vertical-relative:text;mso-width-percent:0;mso-height-percent:0;mso-width-relative:margin;mso-height-relative:margin;v-text-anchor:top" o:gfxdata="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" fillcolor="white [3201]" strokeweight=".5pt">
+                      <v:textbox>
+                        <w:txbxContent>
+                          <w:p>
+                            <w:pPr>
+                              <w:rPr>
+                                <w:sz w:val="18"/>
+                              </w:rPr>
+                            </w:pPr>
+                            <w:r>
+                              <w:rPr>
+                                <w:sz w:val="18"/>
+                              </w:rPr>
+                              <w:t>C</w:t>
+                            </w:r>
+                            <w:r>
+                              <w:rPr>
+                                <w:sz w:val="18"/>
+                              </w:rPr>
+                              <w:t>omentario</w:t>
+                            </w:r>
+                            <w:r>
+                              <w:rPr>
+                                <w:sz w:val="18"/>
+                              </w:rPr>
+                              <w:t xml:space="preserve">: </w:t>
+                            </w:r>
+                            <w:bookmarkStart w:id="2" w:name="_GoBack"/>
+                            <w:proofErr w:type="spellStart"/>
+                            <w:r>
+                              <w:rPr>
+                                <w:sz w:val="18"/>
+                              </w:rPr>
+                              <w:t>String</w:t>
+                            </w:r>
+                            <w:bookmarkEnd w:id="2"/>
+                            <w:proofErr w:type="spellEnd"/>
+                          </w:p>
+                        </w:txbxContent>
+                      </v:textbox>
+                    </v:shape>
+                  </w:pict>
+                </mc:Fallback>
+              </mc:AlternateContent>
+            </w:r>
+            <w:r>
+              <w:rPr>
+                <w:rFonts w:ascii="Times New Roman" w:eastAsia="Times New Roman" w:hAnsi="Times New Roman" w:cs="Times New Roman"/>
+                <w:noProof/>
+                <w:sz w:val="24"/>
+                <w:szCs w:val="24"/>
+                <w:lang w:val="en-US"/>
               </w:rPr>
               <w:drawing>
-                <wp:inline distT="0" distB="0" distL="0" distR="0">
+                <wp:inline distT="0" distB="0" distL="0" distR="0" wp14:anchorId="201DE87F" wp14:editId="366D0629">
                   <wp:extent cx="5492750" cy="4943475"/>
                   <wp:effectExtent l="0" t="0" r="0" b="9525"/>
                   <wp:docPr id="2" name="Imagen 2" descr="http://users.dsic.upv.es/asignaturas/facultad/lsi/ejemplorup/Diagramas/Clases/diagclases.GIF"/>
@@ -677,8 +843,8 @@
           <w:lang w:eastAsia="es-EC"/>
         </w:rPr>
       </w:pPr>
-      <w:bookmarkStart w:id="2" w:name="mod_datos"/>
-      <w:bookmarkEnd w:id="2"/>
+      <w:bookmarkStart w:id="3" w:name="mod_datos"/>
+      <w:bookmarkEnd w:id="3"/>
     </w:p>
     <w:tbl>
       <w:tblPr>
@@ -943,9 +1109,111 @@
                 <w:noProof/>
                 <w:sz w:val="24"/>
                 <w:szCs w:val="24"/>
-                <w:lang w:eastAsia="es-EC"/>
+                <w:lang w:val="en-US"/>
               </w:rPr>
               <w:lastRenderedPageBreak/>
+              <mc:AlternateContent>
+                <mc:Choice Requires="wps">
+                  <w:drawing>
+                    <wp:anchor distT="0" distB="0" distL="114300" distR="114300" simplePos="0" relativeHeight="251659264" behindDoc="0" locked="0" layoutInCell="1" allowOverlap="1">
+                      <wp:simplePos x="0" y="0"/>
+                      <wp:positionH relativeFrom="column">
+                        <wp:posOffset>2320290</wp:posOffset>
+                      </wp:positionH>
+                      <wp:positionV relativeFrom="paragraph">
+                        <wp:posOffset>2453005</wp:posOffset>
+                      </wp:positionV>
+                      <wp:extent cx="1066800" cy="238125"/>
+                      <wp:effectExtent l="0" t="0" r="19050" b="28575"/>
+                      <wp:wrapNone/>
+                      <wp:docPr id="3" name="Cuadro de texto 3"/>
+                      <wp:cNvGraphicFramePr/>
+                      <a:graphic xmlns:a="http://schemas.openxmlformats.org/drawingml/2006/main">
+                        <a:graphicData uri="http://schemas.microsoft.com/office/word/2010/wordprocessingShape">
+                          <wps:wsp>
+                            <wps:cNvSpPr txBox="1"/>
+                            <wps:spPr>
+                              <a:xfrm>
+                                <a:off x="0" y="0"/>
+                                <a:ext cx="1066800" cy="238125"/>
+                              </a:xfrm>
+                              <a:prstGeom prst="rect">
+                                <a:avLst/>
+                              </a:prstGeom>
+                              <a:solidFill>
+                                <a:schemeClr val="lt1"/>
+                              </a:solidFill>
+                              <a:ln w="6350">
+                                <a:solidFill>
+                                  <a:prstClr val="black"/>
+                                </a:solidFill>
+                              </a:ln>
+                              <a:effectLst/>
+                            </wps:spPr>
+                            <wps:style>
+                              <a:lnRef idx="0">
+                                <a:schemeClr val="accent1"/>
+                              </a:lnRef>
+                              <a:fillRef idx="0">
+                                <a:schemeClr val="accent1"/>
+                              </a:fillRef>
+                              <a:effectRef idx="0">
+                                <a:schemeClr val="accent1"/>
+                              </a:effectRef>
+                              <a:fontRef idx="minor">
+                                <a:schemeClr val="dk1"/>
+                              </a:fontRef>
+                            </wps:style>
+                            <wps:txbx>
+                              <w:txbxContent>
+                                <w:p>
+                                  <w:proofErr w:type="gramStart"/>
+                                  <w:r>
+                                    <w:t>comentario</w:t>
+                                  </w:r>
+                                  <w:proofErr w:type="gramEnd"/>
+                                </w:p>
+                              </w:txbxContent>
+                            </wps:txbx>
+                            <wps:bodyPr rot="0" spcFirstLastPara="0" vertOverflow="overflow" horzOverflow="overflow" vert="horz" wrap="square" lIns="91440" tIns="45720" rIns="91440" bIns="45720" numCol="1" spcCol="0" rtlCol="0" fromWordArt="0" anchor="t" anchorCtr="0" forceAA="0" compatLnSpc="1">
+                              <a:prstTxWarp prst="textNoShape">
+                                <a:avLst/>
+                              </a:prstTxWarp>
+                              <a:noAutofit/>
+                            </wps:bodyPr>
+                          </wps:wsp>
+                        </a:graphicData>
+                      </a:graphic>
+                    </wp:anchor>
+                  </w:drawing>
+                </mc:Choice>
+                <mc:Fallback>
+                  <w:pict>
+                    <v:shape id="Cuadro de texto 3" o:spid="_x0000_s1027" type="#_x0000_t202" style="position:absolute;left:0;text-align:left;margin-left:182.7pt;margin-top:193.15pt;width:84pt;height:18.75pt;z-index:251659264;visibility:visible;mso-wrap-style:square;mso-wrap-distance-left:9pt;mso-wrap-distance-top:0;mso-wrap-distance-right:9pt;mso-wrap-distance-bottom:0;mso-position-horizontal:absolute;mso-position-horizontal-relative:text;mso-position-vertical:absolute;mso-position-vertical-relative:text;v-text-anchor:top" o:gfxdata="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" fillcolor="white [3201]" strokeweight=".5pt">
+                      <v:textbox>
+                        <w:txbxContent>
+                          <w:p>
+                            <w:proofErr w:type="gramStart"/>
+                            <w:r>
+                              <w:t>comentario</w:t>
+                            </w:r>
+                            <w:proofErr w:type="gramEnd"/>
+                          </w:p>
+                        </w:txbxContent>
+                      </v:textbox>
+                    </v:shape>
+                  </w:pict>
+                </mc:Fallback>
+              </mc:AlternateContent>
+            </w:r>
+            <w:r>
+              <w:rPr>
+                <w:rFonts w:ascii="Times New Roman" w:eastAsia="Times New Roman" w:hAnsi="Times New Roman" w:cs="Times New Roman"/>
+                <w:noProof/>
+                <w:sz w:val="24"/>
+                <w:szCs w:val="24"/>
+                <w:lang w:val="en-US"/>
+              </w:rPr>
               <w:drawing>
                 <wp:inline distT="0" distB="0" distL="0" distR="0">
                   <wp:extent cx="6251018" cy="5172075"/>

</xml_diff>

<commit_message>
https://github.com/joshe091/ejemploCM/issues/1 Modificacion de artefactos correspondientes a Envio Pedido
</commit_message>
<xml_diff>
--- a/Artefactos/Analisis y Diseño/Análisis y Diseño.docx
+++ b/Artefactos/Analisis y Diseño/Análisis y Diseño.docx
@@ -6,8 +6,6 @@
       <w:pPr>
         <w:jc w:val="center"/>
       </w:pPr>
-      <w:bookmarkStart w:id="0" w:name="_GoBack"/>
-      <w:bookmarkEnd w:id="0"/>
     </w:p>
     <w:tbl>
       <w:tblPr>
@@ -211,8 +209,8 @@
           <w:lang w:eastAsia="es-EC"/>
         </w:rPr>
       </w:pPr>
-      <w:bookmarkStart w:id="1" w:name="dclases"/>
-      <w:bookmarkEnd w:id="1"/>
+      <w:bookmarkStart w:id="0" w:name="dclases"/>
+      <w:bookmarkEnd w:id="0"/>
     </w:p>
     <w:tbl>
       <w:tblPr>
@@ -477,10 +475,178 @@
                 <w:noProof/>
                 <w:sz w:val="24"/>
                 <w:szCs w:val="24"/>
-                <w:lang w:eastAsia="es-EC"/>
+                <w:lang w:val="en-US"/>
+              </w:rPr>
+              <mc:AlternateContent>
+                <mc:Choice Requires="wps">
+                  <w:drawing>
+                    <wp:anchor distT="0" distB="0" distL="114300" distR="114300" simplePos="0" relativeHeight="251661312" behindDoc="0" locked="0" layoutInCell="1" allowOverlap="1" wp14:anchorId="23F58252" wp14:editId="1C95394A">
+                      <wp:simplePos x="0" y="0"/>
+                      <wp:positionH relativeFrom="column">
+                        <wp:posOffset>28575</wp:posOffset>
+                      </wp:positionH>
+                      <wp:positionV relativeFrom="paragraph">
+                        <wp:posOffset>2058670</wp:posOffset>
+                      </wp:positionV>
+                      <wp:extent cx="1066800" cy="238125"/>
+                      <wp:effectExtent l="0" t="0" r="19050" b="28575"/>
+                      <wp:wrapNone/>
+                      <wp:docPr id="5" name="Cuadro de texto 5"/>
+                      <wp:cNvGraphicFramePr/>
+                      <a:graphic xmlns:a="http://schemas.openxmlformats.org/drawingml/2006/main">
+                        <a:graphicData uri="http://schemas.microsoft.com/office/word/2010/wordprocessingShape">
+                          <wps:wsp>
+                            <wps:cNvSpPr txBox="1"/>
+                            <wps:spPr>
+                              <a:xfrm>
+                                <a:off x="0" y="0"/>
+                                <a:ext cx="1066800" cy="238125"/>
+                              </a:xfrm>
+                              <a:prstGeom prst="rect">
+                                <a:avLst/>
+                              </a:prstGeom>
+                              <a:solidFill>
+                                <a:schemeClr val="lt1"/>
+                              </a:solidFill>
+                              <a:ln w="6350">
+                                <a:solidFill>
+                                  <a:prstClr val="black"/>
+                                </a:solidFill>
+                              </a:ln>
+                              <a:effectLst/>
+                            </wps:spPr>
+                            <wps:style>
+                              <a:lnRef idx="0">
+                                <a:schemeClr val="accent1"/>
+                              </a:lnRef>
+                              <a:fillRef idx="0">
+                                <a:schemeClr val="accent1"/>
+                              </a:fillRef>
+                              <a:effectRef idx="0">
+                                <a:schemeClr val="accent1"/>
+                              </a:effectRef>
+                              <a:fontRef idx="minor">
+                                <a:schemeClr val="dk1"/>
+                              </a:fontRef>
+                            </wps:style>
+                            <wps:txbx>
+                              <w:txbxContent>
+                                <w:p>
+                                  <w:pPr>
+                                    <w:rPr>
+                                      <w:sz w:val="18"/>
+                                    </w:rPr>
+                                  </w:pPr>
+                                  <w:r>
+                                    <w:rPr>
+                                      <w:sz w:val="18"/>
+                                    </w:rPr>
+                                    <w:t>C</w:t>
+                                  </w:r>
+                                  <w:r>
+                                    <w:rPr>
+                                      <w:sz w:val="18"/>
+                                    </w:rPr>
+                                    <w:t>omentario</w:t>
+                                  </w:r>
+                                  <w:r>
+                                    <w:rPr>
+                                      <w:sz w:val="18"/>
+                                    </w:rPr>
+                                    <w:t xml:space="preserve">: </w:t>
+                                  </w:r>
+                                  <w:bookmarkStart w:id="1" w:name="_GoBack"/>
+                                  <w:proofErr w:type="spellStart"/>
+                                  <w:r>
+                                    <w:rPr>
+                                      <w:sz w:val="18"/>
+                                    </w:rPr>
+                                    <w:t>String</w:t>
+                                  </w:r>
+                                  <w:bookmarkEnd w:id="1"/>
+                                  <w:proofErr w:type="spellEnd"/>
+                                </w:p>
+                              </w:txbxContent>
+                            </wps:txbx>
+                            <wps:bodyPr rot="0" spcFirstLastPara="0" vertOverflow="overflow" horzOverflow="overflow" vert="horz" wrap="square" lIns="91440" tIns="45720" rIns="91440" bIns="45720" numCol="1" spcCol="0" rtlCol="0" fromWordArt="0" anchor="t" anchorCtr="0" forceAA="0" compatLnSpc="1">
+                              <a:prstTxWarp prst="textNoShape">
+                                <a:avLst/>
+                              </a:prstTxWarp>
+                              <a:noAutofit/>
+                            </wps:bodyPr>
+                          </wps:wsp>
+                        </a:graphicData>
+                      </a:graphic>
+                      <wp14:sizeRelH relativeFrom="margin">
+                        <wp14:pctWidth>0</wp14:pctWidth>
+                      </wp14:sizeRelH>
+                      <wp14:sizeRelV relativeFrom="margin">
+                        <wp14:pctHeight>0</wp14:pctHeight>
+                      </wp14:sizeRelV>
+                    </wp:anchor>
+                  </w:drawing>
+                </mc:Choice>
+                <mc:Fallback>
+                  <w:pict>
+                    <v:shapetype w14:anchorId="23F58252" id="_x0000_t202" coordsize="21600,21600" o:spt="202" path="m,l,21600r21600,l21600,xe">
+                      <v:stroke joinstyle="miter"/>
+                      <v:path gradientshapeok="t" o:connecttype="rect"/>
+                    </v:shapetype>
+                    <v:shape id="Cuadro de texto 5" o:spid="_x0000_s1026" type="#_x0000_t202" style="position:absolute;left:0;text-align:left;margin-left:2.25pt;margin-top:162.1pt;width:84pt;height:18.75pt;z-index:251661312;visibility:visible;mso-wrap-style:square;mso-width-percent:0;mso-height-percent:0;mso-wrap-distance-left:9pt;mso-wrap-distance-top:0;mso-wrap-distance-right:9pt;mso-wrap-distance-bottom:0;mso-position-horizontal:absolute;mso-position-horizontal-relative:text;mso-position-vertical:absolute;mso-position-vertical-relative:text;mso-width-percent:0;mso-height-percent:0;mso-width-relative:margin;mso-height-relative:margin;v-text-anchor:top" o:gfxdata="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" fillcolor="white [3201]" strokeweight=".5pt">
+                      <v:textbox>
+                        <w:txbxContent>
+                          <w:p>
+                            <w:pPr>
+                              <w:rPr>
+                                <w:sz w:val="18"/>
+                              </w:rPr>
+                            </w:pPr>
+                            <w:r>
+                              <w:rPr>
+                                <w:sz w:val="18"/>
+                              </w:rPr>
+                              <w:t>C</w:t>
+                            </w:r>
+                            <w:r>
+                              <w:rPr>
+                                <w:sz w:val="18"/>
+                              </w:rPr>
+                              <w:t>omentario</w:t>
+                            </w:r>
+                            <w:r>
+                              <w:rPr>
+                                <w:sz w:val="18"/>
+                              </w:rPr>
+                              <w:t xml:space="preserve">: </w:t>
+                            </w:r>
+                            <w:bookmarkStart w:id="2" w:name="_GoBack"/>
+                            <w:proofErr w:type="spellStart"/>
+                            <w:r>
+                              <w:rPr>
+                                <w:sz w:val="18"/>
+                              </w:rPr>
+                              <w:t>String</w:t>
+                            </w:r>
+                            <w:bookmarkEnd w:id="2"/>
+                            <w:proofErr w:type="spellEnd"/>
+                          </w:p>
+                        </w:txbxContent>
+                      </v:textbox>
+                    </v:shape>
+                  </w:pict>
+                </mc:Fallback>
+              </mc:AlternateContent>
+            </w:r>
+            <w:r>
+              <w:rPr>
+                <w:rFonts w:ascii="Times New Roman" w:eastAsia="Times New Roman" w:hAnsi="Times New Roman" w:cs="Times New Roman"/>
+                <w:noProof/>
+                <w:sz w:val="24"/>
+                <w:szCs w:val="24"/>
+                <w:lang w:val="en-US"/>
               </w:rPr>
               <w:drawing>
-                <wp:inline distT="0" distB="0" distL="0" distR="0">
+                <wp:inline distT="0" distB="0" distL="0" distR="0" wp14:anchorId="201DE87F" wp14:editId="366D0629">
                   <wp:extent cx="5492750" cy="4943475"/>
                   <wp:effectExtent l="0" t="0" r="0" b="9525"/>
                   <wp:docPr id="2" name="Imagen 2" descr="http://users.dsic.upv.es/asignaturas/facultad/lsi/ejemplorup/Diagramas/Clases/diagclases.GIF"/>
@@ -677,8 +843,8 @@
           <w:lang w:eastAsia="es-EC"/>
         </w:rPr>
       </w:pPr>
-      <w:bookmarkStart w:id="2" w:name="mod_datos"/>
-      <w:bookmarkEnd w:id="2"/>
+      <w:bookmarkStart w:id="3" w:name="mod_datos"/>
+      <w:bookmarkEnd w:id="3"/>
     </w:p>
     <w:tbl>
       <w:tblPr>
@@ -943,9 +1109,111 @@
                 <w:noProof/>
                 <w:sz w:val="24"/>
                 <w:szCs w:val="24"/>
-                <w:lang w:eastAsia="es-EC"/>
+                <w:lang w:val="en-US"/>
               </w:rPr>
               <w:lastRenderedPageBreak/>
+              <mc:AlternateContent>
+                <mc:Choice Requires="wps">
+                  <w:drawing>
+                    <wp:anchor distT="0" distB="0" distL="114300" distR="114300" simplePos="0" relativeHeight="251659264" behindDoc="0" locked="0" layoutInCell="1" allowOverlap="1">
+                      <wp:simplePos x="0" y="0"/>
+                      <wp:positionH relativeFrom="column">
+                        <wp:posOffset>2320290</wp:posOffset>
+                      </wp:positionH>
+                      <wp:positionV relativeFrom="paragraph">
+                        <wp:posOffset>2453005</wp:posOffset>
+                      </wp:positionV>
+                      <wp:extent cx="1066800" cy="238125"/>
+                      <wp:effectExtent l="0" t="0" r="19050" b="28575"/>
+                      <wp:wrapNone/>
+                      <wp:docPr id="3" name="Cuadro de texto 3"/>
+                      <wp:cNvGraphicFramePr/>
+                      <a:graphic xmlns:a="http://schemas.openxmlformats.org/drawingml/2006/main">
+                        <a:graphicData uri="http://schemas.microsoft.com/office/word/2010/wordprocessingShape">
+                          <wps:wsp>
+                            <wps:cNvSpPr txBox="1"/>
+                            <wps:spPr>
+                              <a:xfrm>
+                                <a:off x="0" y="0"/>
+                                <a:ext cx="1066800" cy="238125"/>
+                              </a:xfrm>
+                              <a:prstGeom prst="rect">
+                                <a:avLst/>
+                              </a:prstGeom>
+                              <a:solidFill>
+                                <a:schemeClr val="lt1"/>
+                              </a:solidFill>
+                              <a:ln w="6350">
+                                <a:solidFill>
+                                  <a:prstClr val="black"/>
+                                </a:solidFill>
+                              </a:ln>
+                              <a:effectLst/>
+                            </wps:spPr>
+                            <wps:style>
+                              <a:lnRef idx="0">
+                                <a:schemeClr val="accent1"/>
+                              </a:lnRef>
+                              <a:fillRef idx="0">
+                                <a:schemeClr val="accent1"/>
+                              </a:fillRef>
+                              <a:effectRef idx="0">
+                                <a:schemeClr val="accent1"/>
+                              </a:effectRef>
+                              <a:fontRef idx="minor">
+                                <a:schemeClr val="dk1"/>
+                              </a:fontRef>
+                            </wps:style>
+                            <wps:txbx>
+                              <w:txbxContent>
+                                <w:p>
+                                  <w:proofErr w:type="gramStart"/>
+                                  <w:r>
+                                    <w:t>comentario</w:t>
+                                  </w:r>
+                                  <w:proofErr w:type="gramEnd"/>
+                                </w:p>
+                              </w:txbxContent>
+                            </wps:txbx>
+                            <wps:bodyPr rot="0" spcFirstLastPara="0" vertOverflow="overflow" horzOverflow="overflow" vert="horz" wrap="square" lIns="91440" tIns="45720" rIns="91440" bIns="45720" numCol="1" spcCol="0" rtlCol="0" fromWordArt="0" anchor="t" anchorCtr="0" forceAA="0" compatLnSpc="1">
+                              <a:prstTxWarp prst="textNoShape">
+                                <a:avLst/>
+                              </a:prstTxWarp>
+                              <a:noAutofit/>
+                            </wps:bodyPr>
+                          </wps:wsp>
+                        </a:graphicData>
+                      </a:graphic>
+                    </wp:anchor>
+                  </w:drawing>
+                </mc:Choice>
+                <mc:Fallback>
+                  <w:pict>
+                    <v:shape id="Cuadro de texto 3" o:spid="_x0000_s1027" type="#_x0000_t202" style="position:absolute;left:0;text-align:left;margin-left:182.7pt;margin-top:193.15pt;width:84pt;height:18.75pt;z-index:251659264;visibility:visible;mso-wrap-style:square;mso-wrap-distance-left:9pt;mso-wrap-distance-top:0;mso-wrap-distance-right:9pt;mso-wrap-distance-bottom:0;mso-position-horizontal:absolute;mso-position-horizontal-relative:text;mso-position-vertical:absolute;mso-position-vertical-relative:text;v-text-anchor:top" o:gfxdata="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" fillcolor="white [3201]" strokeweight=".5pt">
+                      <v:textbox>
+                        <w:txbxContent>
+                          <w:p>
+                            <w:proofErr w:type="gramStart"/>
+                            <w:r>
+                              <w:t>comentario</w:t>
+                            </w:r>
+                            <w:proofErr w:type="gramEnd"/>
+                          </w:p>
+                        </w:txbxContent>
+                      </v:textbox>
+                    </v:shape>
+                  </w:pict>
+                </mc:Fallback>
+              </mc:AlternateContent>
+            </w:r>
+            <w:r>
+              <w:rPr>
+                <w:rFonts w:ascii="Times New Roman" w:eastAsia="Times New Roman" w:hAnsi="Times New Roman" w:cs="Times New Roman"/>
+                <w:noProof/>
+                <w:sz w:val="24"/>
+                <w:szCs w:val="24"/>
+                <w:lang w:val="en-US"/>
+              </w:rPr>
               <w:drawing>
                 <wp:inline distT="0" distB="0" distL="0" distR="0">
                   <wp:extent cx="6251018" cy="5172075"/>

</xml_diff>